<commit_message>
Add January 2026 Senate election data and related documentation
- Created RCVis format JSON file for the January 2026 Senate election results.
- Added README.md to explain the directory structure and file formats for Senate election data.
- Introduced new news articles documenting the passing of various amendments and accords related to Icenian territory.
- Updated the senate-elections.json file to include the January 2026 election and previous elections for reference.
</commit_message>
<xml_diff>
--- a/public/documents/Simple-Sentences-Act.docx
+++ b/public/documents/Simple-Sentences-Act.docx
@@ -51,7 +51,7 @@
           <wp:inline distB="0" distT="0" distL="0" distR="0">
             <wp:extent cx="3339938" cy="3522590"/>
             <wp:effectExtent b="0" l="0" r="0" t="0"/>
-            <wp:docPr id="8" name="image1.png"/>
+            <wp:docPr id="9" name="image1.png"/>
             <a:graphic>
               <a:graphicData uri="http://schemas.openxmlformats.org/drawingml/2006/picture">
                 <pic:pic>
@@ -228,7 +228,7 @@
                 <w:szCs w:val="72"/>
                 <w:rtl w:val="0"/>
               </w:rPr>
-              <w:t xml:space="preserve">ACT_BILL_TREATY</w:t>
+              <w:t xml:space="preserve">Simple Sentences Act</w:t>
             </w:r>
           </w:p>
         </w:tc>
@@ -618,6 +618,20 @@
   <w:style w:type="paragraph" w:styleId="Normal" w:default="1">
     <w:name w:val="normal"/>
   </w:style>
+  <w:style w:type="table" w:styleId="TableNormal" w:default="1">
+    <w:name w:val="TableNormal"/>
+    <w:tblPr>
+      <w:tblCellMar>
+        <w:top w:w="100.0" w:type="dxa"/>
+        <w:left w:w="100.0" w:type="dxa"/>
+        <w:bottom w:w="100.0" w:type="dxa"/>
+        <w:right w:w="100.0" w:type="dxa"/>
+      </w:tblCellMar>
+    </w:tblPr>
+  </w:style>
+  <w:style w:type="paragraph" w:styleId="Normal" w:default="1">
+    <w:name w:val="normal"/>
+  </w:style>
   <w:style w:type="character" w:styleId="DefaultParagraphFont" w:default="1">
     <w:name w:val="Default Paragraph Font"/>
     <w:uiPriority w:val="1"/>
@@ -771,6 +785,19 @@
     <w:tblPr>
       <w:tblStyleRowBandSize w:val="1"/>
       <w:tblStyleColBandSize w:val="1"/>
+    </w:tblPr>
+  </w:style>
+  <w:style w:type="table" w:styleId="Table1">
+    <w:basedOn w:val="TableNormal"/>
+    <w:tblPr>
+      <w:tblStyleRowBandSize w:val="1"/>
+      <w:tblStyleColBandSize w:val="1"/>
+      <w:tblCellMar>
+        <w:top w:w="0.0" w:type="dxa"/>
+        <w:left w:w="108.0" w:type="dxa"/>
+        <w:bottom w:w="0.0" w:type="dxa"/>
+        <w:right w:w="108.0" w:type="dxa"/>
+      </w:tblCellMar>
     </w:tblPr>
   </w:style>
   <w:style w:type="paragraph" w:styleId="Subtitle">
@@ -1126,7 +1153,7 @@
 
 <file path=customXML/item1.xml><?xml version="1.0" encoding="utf-8"?>
 <go:gDocsCustomXmlDataStorage xmlns:go="http://customooxmlschemas.google.com/" xmlns:r="http://schemas.openxmlformats.org/officeDocument/2006/relationships" uri="GoogleDocsCustomDataVersion2">
-  <go:docsCustomData xmlns:go="http://customooxmlschemas.google.com/" roundtripDataSignature="AMtx7mhWX7qiPulxMFh/zp27axm4SPGG2Q==">CgMxLjA4AHIhMVNUNFpFcnVfMy1odHNpNTZ5UTdTd1lSa1M3andsVHJD</go:docsCustomData>
+  <go:docsCustomData xmlns:go="http://customooxmlschemas.google.com/" roundtripDataSignature="AMtx7mhb6JiDsjaEY/MiRnI8A9fMXcIRtg==">CgMxLjA4AHIhMUFib2pxX1FURVZkRk9kWmFCX0N5c0N0TmRSWjFVelNz</go:docsCustomData>
 </go:gDocsCustomXmlDataStorage>
 </file>
 

</xml_diff>